<commit_message>
class: adds new access code
</commit_message>
<xml_diff>
--- a/inf43/access_code.docx
+++ b/inf43/access_code.docx
@@ -27,6 +27,14 @@
     <w:p>
       <w:r>
         <w:t xml:space="preserve">10/05: </w:t>
+      </w:r>
+      <w:r>
+        <w:t>complexity</w:t>
+      </w:r>
+    </w:p>
+    <w:p>
+      <w:r>
+        <w:t xml:space="preserve">10/10: </w:t>
       </w:r>
     </w:p>
     <w:sectPr>

</xml_diff>

<commit_message>
class: adds new access codes
</commit_message>
<xml_diff>
--- a/inf43/access_code.docx
+++ b/inf43/access_code.docx
@@ -65,10 +65,26 @@
       <w:r>
         <w:t xml:space="preserve">10/24: </w:t>
       </w:r>
+      <w:r>
+        <w:t>system</w:t>
+      </w:r>
     </w:p>
     <w:p>
       <w:r>
         <w:t xml:space="preserve">10/26: </w:t>
+      </w:r>
+      <w:r>
+        <w:t>architecture</w:t>
+      </w:r>
+    </w:p>
+    <w:p>
+      <w:r>
+        <w:t>10/31: bananas</w:t>
+      </w:r>
+    </w:p>
+    <w:p>
+      <w:r>
+        <w:t>11/02:</w:t>
       </w:r>
     </w:p>
     <w:sectPr>

</xml_diff>